<commit_message>
Bestenliste in Spielzeit Speichern
</commit_message>
<xml_diff>
--- a/Dokumente/Dokumentation.docx
+++ b/Dokumente/Dokumentation.docx
@@ -2585,6 +2585,9 @@
     </w:p>
     <w:p>
       <w:r>
+        <w:rPr>
+          <w:noProof/>
+        </w:rPr>
         <w:drawing>
           <wp:anchor distT="0" distB="0" distL="114300" distR="114300" simplePos="0" relativeHeight="251658240" behindDoc="0" locked="0" layoutInCell="1" allowOverlap="1" wp14:anchorId="5F80E9B4" wp14:editId="28B94F88">
             <wp:simplePos x="0" y="0"/>
@@ -2642,126 +2645,19 @@
         </w:drawing>
       </w:r>
     </w:p>
-    <w:p/>
     <w:p>
       <w:r>
         <w:rPr>
           <w:noProof/>
         </w:rPr>
-        <mc:AlternateContent>
-          <mc:Choice Requires="wpi">
-            <w:drawing>
-              <wp:anchor distT="0" distB="0" distL="114300" distR="114300" simplePos="0" relativeHeight="251663360" behindDoc="0" locked="0" layoutInCell="1" allowOverlap="1" wp14:anchorId="068880E1" wp14:editId="0DBBD891">
-                <wp:simplePos x="0" y="0"/>
-                <wp:positionH relativeFrom="column">
-                  <wp:posOffset>428625</wp:posOffset>
-                </wp:positionH>
-                <wp:positionV relativeFrom="paragraph">
-                  <wp:posOffset>-127635</wp:posOffset>
-                </wp:positionV>
-                <wp:extent cx="526775" cy="471805"/>
-                <wp:effectExtent l="95250" t="95250" r="6985" b="99695"/>
-                <wp:wrapNone/>
-                <wp:docPr id="31583282" name="Freihand 4"/>
-                <wp:cNvGraphicFramePr/>
-                <a:graphic xmlns:a="http://schemas.openxmlformats.org/drawingml/2006/main">
-                  <a:graphicData uri="http://schemas.microsoft.com/office/word/2010/wordprocessingInk">
-                    <w14:contentPart bwMode="auto" r:id="rId9">
-                      <w14:nvContentPartPr>
-                        <w14:cNvContentPartPr/>
-                      </w14:nvContentPartPr>
-                      <w14:xfrm>
-                        <a:off x="0" y="0"/>
-                        <a:ext cx="526775" cy="471805"/>
-                      </w14:xfrm>
-                    </w14:contentPart>
-                  </a:graphicData>
-                </a:graphic>
-              </wp:anchor>
-            </w:drawing>
-          </mc:Choice>
-          <mc:Fallback>
-            <w:pict>
-              <v:shapetype w14:anchorId="61D301F3" id="_x0000_t75" coordsize="21600,21600" o:spt="75" o:preferrelative="t" path="m@4@5l@4@11@9@11@9@5xe" filled="f" stroked="f">
-                <v:stroke joinstyle="miter"/>
-                <v:formulas>
-                  <v:f eqn="if lineDrawn pixelLineWidth 0"/>
-                  <v:f eqn="sum @0 1 0"/>
-                  <v:f eqn="sum 0 0 @1"/>
-                  <v:f eqn="prod @2 1 2"/>
-                  <v:f eqn="prod @3 21600 pixelWidth"/>
-                  <v:f eqn="prod @3 21600 pixelHeight"/>
-                  <v:f eqn="sum @0 0 1"/>
-                  <v:f eqn="prod @6 1 2"/>
-                  <v:f eqn="prod @7 21600 pixelWidth"/>
-                  <v:f eqn="sum @8 21600 0"/>
-                  <v:f eqn="prod @7 21600 pixelHeight"/>
-                  <v:f eqn="sum @10 21600 0"/>
-                </v:formulas>
-                <v:path o:extrusionok="f" gradientshapeok="t" o:connecttype="rect"/>
-                <o:lock v:ext="edit" aspectratio="t"/>
-              </v:shapetype>
-              <v:shape id="Freihand 4" o:spid="_x0000_s1026" type="#_x0000_t75" style="position:absolute;margin-left:30.95pt;margin-top:-12.9pt;width:47.15pt;height:42.8pt;z-index:251663360;visibility:visible;mso-wrap-style:square;mso-wrap-distance-left:9pt;mso-wrap-distance-top:0;mso-wrap-distance-right:9pt;mso-wrap-distance-bottom:0;mso-position-horizontal:absolute;mso-position-horizontal-relative:text;mso-position-vertical:absolute;mso-position-vertical-relative:text" o:gfxdata="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">
-                <v:imagedata r:id="rId10" o:title=""/>
-              </v:shape>
-            </w:pict>
-          </mc:Fallback>
-        </mc:AlternateContent>
-      </w:r>
-      <w:r>
-        <w:rPr>
-          <w:noProof/>
-        </w:rPr>
-        <mc:AlternateContent>
-          <mc:Choice Requires="wpi">
-            <w:drawing>
-              <wp:anchor distT="0" distB="0" distL="114300" distR="114300" simplePos="0" relativeHeight="251660288" behindDoc="0" locked="0" layoutInCell="1" allowOverlap="1" wp14:anchorId="55CC1E40" wp14:editId="0049BC32">
-                <wp:simplePos x="0" y="0"/>
-                <wp:positionH relativeFrom="column">
-                  <wp:posOffset>301904</wp:posOffset>
-                </wp:positionH>
-                <wp:positionV relativeFrom="paragraph">
-                  <wp:posOffset>-141955</wp:posOffset>
-                </wp:positionV>
-                <wp:extent cx="671760" cy="666360"/>
-                <wp:effectExtent l="95250" t="95250" r="71755" b="95885"/>
-                <wp:wrapNone/>
-                <wp:docPr id="1491514661" name="Freihand 1"/>
-                <wp:cNvGraphicFramePr/>
-                <a:graphic xmlns:a="http://schemas.openxmlformats.org/drawingml/2006/main">
-                  <a:graphicData uri="http://schemas.microsoft.com/office/word/2010/wordprocessingInk">
-                    <w14:contentPart bwMode="auto" r:id="rId11">
-                      <w14:nvContentPartPr>
-                        <w14:cNvContentPartPr/>
-                      </w14:nvContentPartPr>
-                      <w14:xfrm>
-                        <a:off x="0" y="0"/>
-                        <a:ext cx="671760" cy="666360"/>
-                      </w14:xfrm>
-                    </w14:contentPart>
-                  </a:graphicData>
-                </a:graphic>
-              </wp:anchor>
-            </w:drawing>
-          </mc:Choice>
-          <mc:Fallback>
-            <w:pict>
-              <v:shape w14:anchorId="46AAA393" id="Freihand 1" o:spid="_x0000_s1026" type="#_x0000_t75" style="position:absolute;margin-left:20.9pt;margin-top:-14.05pt;width:58.6pt;height:58.1pt;z-index:251660288;visibility:visible;mso-wrap-style:square;mso-wrap-distance-left:9pt;mso-wrap-distance-top:0;mso-wrap-distance-right:9pt;mso-wrap-distance-bottom:0;mso-position-horizontal:absolute;mso-position-horizontal-relative:text;mso-position-vertical:absolute;mso-position-vertical-relative:text" o:gfxdata="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">
-                <v:imagedata r:id="rId12" o:title=""/>
-              </v:shape>
-            </w:pict>
-          </mc:Fallback>
-        </mc:AlternateContent>
-      </w:r>
-      <w:r>
         <w:drawing>
-          <wp:anchor distT="0" distB="0" distL="114300" distR="114300" simplePos="0" relativeHeight="251659264" behindDoc="0" locked="0" layoutInCell="1" allowOverlap="1" wp14:anchorId="1081B772" wp14:editId="23EAA09C">
+          <wp:anchor distT="0" distB="0" distL="114300" distR="114300" simplePos="0" relativeHeight="251660288" behindDoc="0" locked="0" layoutInCell="1" allowOverlap="1" wp14:anchorId="0F4BD073" wp14:editId="6A887908">
             <wp:simplePos x="0" y="0"/>
             <wp:positionH relativeFrom="margin">
-              <wp:align>center</wp:align>
+              <wp:posOffset>0</wp:posOffset>
             </wp:positionH>
             <wp:positionV relativeFrom="paragraph">
-              <wp:posOffset>626745</wp:posOffset>
+              <wp:posOffset>1086485</wp:posOffset>
             </wp:positionV>
             <wp:extent cx="5542915" cy="1461770"/>
             <wp:effectExtent l="0" t="0" r="635" b="5080"/>
@@ -2778,7 +2674,7 @@
                     <pic:cNvPicPr/>
                   </pic:nvPicPr>
                   <pic:blipFill>
-                    <a:blip r:embed="rId13" cstate="print">
+                    <a:blip r:embed="rId9" cstate="print">
                       <a:extLst>
                         <a:ext uri="{28A0092B-C50C-407E-A947-70E740481C1C}">
                           <a14:useLocalDpi xmlns:a14="http://schemas.microsoft.com/office/drawing/2010/main" val="0"/>
@@ -2810,7 +2706,223 @@
           </wp:anchor>
         </w:drawing>
       </w:r>
-    </w:p>
+      <w:r>
+        <w:rPr>
+          <w:noProof/>
+        </w:rPr>
+        <mc:AlternateContent>
+          <mc:Choice Requires="wpi">
+            <w:drawing>
+              <wp:anchor distT="0" distB="0" distL="114300" distR="114300" simplePos="0" relativeHeight="251661312" behindDoc="0" locked="0" layoutInCell="1" allowOverlap="1" wp14:anchorId="10981D06" wp14:editId="369E1EFC">
+                <wp:simplePos x="0" y="0"/>
+                <wp:positionH relativeFrom="column">
+                  <wp:posOffset>193040</wp:posOffset>
+                </wp:positionH>
+                <wp:positionV relativeFrom="paragraph">
+                  <wp:posOffset>95250</wp:posOffset>
+                </wp:positionV>
+                <wp:extent cx="671760" cy="666360"/>
+                <wp:effectExtent l="95250" t="95250" r="71755" b="95885"/>
+                <wp:wrapNone/>
+                <wp:docPr id="1491514661" name="Freihand 1"/>
+                <wp:cNvGraphicFramePr/>
+                <a:graphic xmlns:a="http://schemas.openxmlformats.org/drawingml/2006/main">
+                  <a:graphicData uri="http://schemas.microsoft.com/office/word/2010/wordprocessingInk">
+                    <w14:contentPart bwMode="auto" r:id="rId10">
+                      <w14:nvContentPartPr>
+                        <w14:cNvContentPartPr/>
+                      </w14:nvContentPartPr>
+                      <w14:xfrm>
+                        <a:off x="0" y="0"/>
+                        <a:ext cx="671760" cy="666360"/>
+                      </w14:xfrm>
+                    </w14:contentPart>
+                  </a:graphicData>
+                </a:graphic>
+              </wp:anchor>
+            </w:drawing>
+          </mc:Choice>
+          <mc:Fallback>
+            <w:pict>
+              <v:shapetype w14:anchorId="47DD76C1" id="_x0000_t75" coordsize="21600,21600" o:spt="75" o:preferrelative="t" path="m@4@5l@4@11@9@11@9@5xe" filled="f" stroked="f">
+                <v:stroke joinstyle="miter"/>
+                <v:formulas>
+                  <v:f eqn="if lineDrawn pixelLineWidth 0"/>
+                  <v:f eqn="sum @0 1 0"/>
+                  <v:f eqn="sum 0 0 @1"/>
+                  <v:f eqn="prod @2 1 2"/>
+                  <v:f eqn="prod @3 21600 pixelWidth"/>
+                  <v:f eqn="prod @3 21600 pixelHeight"/>
+                  <v:f eqn="sum @0 0 1"/>
+                  <v:f eqn="prod @6 1 2"/>
+                  <v:f eqn="prod @7 21600 pixelWidth"/>
+                  <v:f eqn="sum @8 21600 0"/>
+                  <v:f eqn="prod @7 21600 pixelHeight"/>
+                  <v:f eqn="sum @10 21600 0"/>
+                </v:formulas>
+                <v:path o:extrusionok="f" gradientshapeok="t" o:connecttype="rect"/>
+                <o:lock v:ext="edit" aspectratio="t"/>
+              </v:shapetype>
+              <v:shape id="Freihand 1" o:spid="_x0000_s1026" type="#_x0000_t75" style="position:absolute;margin-left:12.35pt;margin-top:4.65pt;width:58.6pt;height:58.1pt;z-index:251661312;visibility:visible;mso-wrap-style:square;mso-wrap-distance-left:9pt;mso-wrap-distance-top:0;mso-wrap-distance-right:9pt;mso-wrap-distance-bottom:0;mso-position-horizontal:absolute;mso-position-horizontal-relative:text;mso-position-vertical:absolute;mso-position-vertical-relative:text" o:gfxdata="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">
+                <v:imagedata r:id="rId11" o:title=""/>
+              </v:shape>
+            </w:pict>
+          </mc:Fallback>
+        </mc:AlternateContent>
+      </w:r>
+      <w:r>
+        <w:rPr>
+          <w:noProof/>
+        </w:rPr>
+        <mc:AlternateContent>
+          <mc:Choice Requires="wpi">
+            <w:drawing>
+              <wp:anchor distT="0" distB="0" distL="114300" distR="114300" simplePos="0" relativeHeight="251662336" behindDoc="0" locked="0" layoutInCell="1" allowOverlap="1" wp14:anchorId="6B177F0A" wp14:editId="7F718622">
+                <wp:simplePos x="0" y="0"/>
+                <wp:positionH relativeFrom="column">
+                  <wp:posOffset>320040</wp:posOffset>
+                </wp:positionH>
+                <wp:positionV relativeFrom="paragraph">
+                  <wp:posOffset>109220</wp:posOffset>
+                </wp:positionV>
+                <wp:extent cx="526775" cy="471805"/>
+                <wp:effectExtent l="95250" t="95250" r="6985" b="99695"/>
+                <wp:wrapNone/>
+                <wp:docPr id="31583282" name="Freihand 4"/>
+                <wp:cNvGraphicFramePr/>
+                <a:graphic xmlns:a="http://schemas.openxmlformats.org/drawingml/2006/main">
+                  <a:graphicData uri="http://schemas.microsoft.com/office/word/2010/wordprocessingInk">
+                    <w14:contentPart bwMode="auto" r:id="rId12">
+                      <w14:nvContentPartPr>
+                        <w14:cNvContentPartPr/>
+                      </w14:nvContentPartPr>
+                      <w14:xfrm>
+                        <a:off x="0" y="0"/>
+                        <a:ext cx="526775" cy="471805"/>
+                      </w14:xfrm>
+                    </w14:contentPart>
+                  </a:graphicData>
+                </a:graphic>
+              </wp:anchor>
+            </w:drawing>
+          </mc:Choice>
+          <mc:Fallback>
+            <w:pict>
+              <v:shape w14:anchorId="45D0B510" id="Freihand 4" o:spid="_x0000_s1026" type="#_x0000_t75" style="position:absolute;margin-left:22.35pt;margin-top:5.75pt;width:47.15pt;height:42.8pt;z-index:251662336;visibility:visible;mso-wrap-style:square;mso-wrap-distance-left:9pt;mso-wrap-distance-top:0;mso-wrap-distance-right:9pt;mso-wrap-distance-bottom:0;mso-position-horizontal:absolute;mso-position-horizontal-relative:text;mso-position-vertical:absolute;mso-position-vertical-relative:text" o:gfxdata="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">
+                <v:imagedata r:id="rId13" o:title=""/>
+              </v:shape>
+            </w:pict>
+          </mc:Fallback>
+        </mc:AlternateContent>
+      </w:r>
+    </w:p>
+    <w:p/>
+    <w:p/>
+    <w:p/>
+    <w:p/>
+    <w:p/>
+    <w:p/>
+    <w:p/>
+    <w:p>
+      <w:pPr>
+        <w:spacing w:before="100" w:beforeAutospacing="1" w:after="100" w:afterAutospacing="1" w:line="360" w:lineRule="auto"/>
+        <w:outlineLvl w:val="2"/>
+        <w:rPr>
+          <w:rFonts w:ascii="Times New Roman" w:eastAsia="Times New Roman" w:hAnsi="Times New Roman" w:cs="Times New Roman"/>
+          <w:b/>
+          <w:bCs/>
+          <w:kern w:val="0"/>
+          <w:sz w:val="27"/>
+          <w:szCs w:val="27"/>
+          <w:lang w:eastAsia="de-CH"/>
+          <w14:ligatures w14:val="none"/>
+        </w:rPr>
+      </w:pPr>
+      <w:r>
+        <w:rPr>
+          <w:rFonts w:ascii="Times New Roman" w:eastAsia="Times New Roman" w:hAnsi="Times New Roman" w:cs="Times New Roman"/>
+          <w:b/>
+          <w:bCs/>
+          <w:kern w:val="0"/>
+          <w:sz w:val="27"/>
+          <w:szCs w:val="27"/>
+          <w:lang w:eastAsia="de-CH"/>
+          <w14:ligatures w14:val="none"/>
+        </w:rPr>
+        <w:lastRenderedPageBreak/>
+        <w:t xml:space="preserve">7. </w:t>
+      </w:r>
+      <w:r>
+        <w:rPr>
+          <w:rFonts w:ascii="Times New Roman" w:eastAsia="Times New Roman" w:hAnsi="Times New Roman" w:cs="Times New Roman"/>
+          <w:b/>
+          <w:bCs/>
+          <w:kern w:val="0"/>
+          <w:sz w:val="27"/>
+          <w:szCs w:val="27"/>
+          <w:lang w:eastAsia="de-CH"/>
+          <w14:ligatures w14:val="none"/>
+        </w:rPr>
+        <w:t xml:space="preserve">Übernahme von Andis </w:t>
+      </w:r>
+      <w:r>
+        <w:rPr>
+          <w:rFonts w:ascii="Times New Roman" w:eastAsia="Times New Roman" w:hAnsi="Times New Roman" w:cs="Times New Roman"/>
+          <w:b/>
+          <w:bCs/>
+          <w:kern w:val="0"/>
+          <w:sz w:val="27"/>
+          <w:szCs w:val="27"/>
+          <w:lang w:eastAsia="de-CH"/>
+          <w14:ligatures w14:val="none"/>
+        </w:rPr>
+        <w:t>Erweiterungen</w:t>
+      </w:r>
+    </w:p>
+    <w:p>
+      <w:r>
+        <w:t xml:space="preserve">Man kann nach einem Tod der Schlange nicht einfach einen Namen eingeben und </w:t>
+      </w:r>
+      <w:r>
+        <w:t>Speichern,</w:t>
+      </w:r>
+      <w:r>
+        <w:t xml:space="preserve"> obwohl das Speichern funktioniert, verschwindet das </w:t>
+      </w:r>
+      <w:r>
+        <w:t>Feld,</w:t>
+      </w:r>
+      <w:r>
+        <w:t xml:space="preserve"> in dem man den Namen eingeben </w:t>
+      </w:r>
+      <w:r>
+        <w:t>soll,</w:t>
+      </w:r>
+      <w:r>
+        <w:t xml:space="preserve"> nicht.</w:t>
+      </w:r>
+      <w:r>
+        <w:t xml:space="preserve"> Ansonsten funktionieren die anderen Änderungen </w:t>
+      </w:r>
+      <w:proofErr w:type="gramStart"/>
+      <w:r>
+        <w:t>soweit</w:t>
+      </w:r>
+      <w:proofErr w:type="gramEnd"/>
+      <w:r>
+        <w:t xml:space="preserve"> Einwand frei.</w:t>
+      </w:r>
+    </w:p>
+    <w:p/>
+    <w:p/>
+    <w:p/>
+    <w:p/>
+    <w:p/>
+    <w:p/>
+    <w:p/>
+    <w:p/>
+    <w:p/>
+    <w:p/>
     <w:sectPr>
       <w:footerReference w:type="default" r:id="rId14"/>
       <w:pgSz w:w="11906" w:h="16838"/>
@@ -4282,6 +4394,7 @@
   <w:style w:type="character" w:default="1" w:styleId="Absatz-Standardschriftart">
     <w:name w:val="Default Paragraph Font"/>
     <w:uiPriority w:val="1"/>
+    <w:semiHidden/>
     <w:unhideWhenUsed/>
   </w:style>
   <w:style w:type="table" w:default="1" w:styleId="NormaleTabelle">
@@ -4687,15 +4800,14 @@
           <inkml:channelProperty channel="F" name="resolution" value="0" units="1/dev"/>
         </inkml:channelProperties>
       </inkml:inkSource>
-      <inkml:timestamp xml:id="ts0" timeString="2025-04-29T12:44:49.653"/>
+      <inkml:timestamp xml:id="ts0" timeString="2025-04-29T12:44:43.287"/>
     </inkml:context>
     <inkml:brush xml:id="br0">
       <inkml:brushProperty name="width" value="0.2" units="cm"/>
       <inkml:brushProperty name="height" value="0.2" units="cm"/>
     </inkml:brush>
   </inkml:definitions>
-  <inkml:trace contextRef="#ctx0" brushRef="#br0">1389 35 24575,'-396'0'0,"363"2"0,0 2 0,0 1 0,-58 18 0,50-12 0,-41 16 0,48-15 0,21-7 0,0 1 0,1 0 0,0 0 0,0 2 0,0-1 0,-13 12 0,3 1 0,-37 42 0,45-43 0,-20 34 0,16-25 0,-101 187 0,68-121 0,44-79 0,-1-1 0,-1-1 0,-12 18 0,-5 7 0,8-7 0,2 1 0,-13 37 0,-11 23 0,33-79 0,0 0 0,1 1 0,1 0 0,0 0 0,1 0 0,0 0 0,-1 17 0,-1 12 0,4-28 0,0-1 0,0 0 0,2 1 0,1 22 0,-1-42 0,1-1 0,-1 1 0,1-1 0,1 1 0,-1-1 0,1 1 0,3-7 0,1-5 0,0-5 0,1 1 0,2 0 0,0 1 0,24-39 0,-20 36 0,-1 0 0,12-34 0,15-29 0,-34 77 0,1 0 0,-1 1 0,2 0 0,-1 0 0,1 0 0,0 1 0,9-8 0,81-70 0,-76 65 0,19-18 0,-14 12 0,2 0 0,50-34 0,-40 33 0,56-51 0,5-6 0,-83 74 0,27-14 0,-26 15 0,27-18 0,61-45 0,-90 63 0,0 1 0,0 1 0,1 0 0,0 0 0,24-4 0,-10 5 0,-19 4 0,1 0 0,0-1 0,-1 0 0,1-1 0,12-6 0,-21 9 0,11-7 0,0 0 0,1 2 0,-1 0 0,1 0 0,1 2 0,28-6 0,-27 5 0,-35 8 0,-191 74 0,-45 37 0,227-98 0,1 2 0,0 1 0,2 1 0,-40 41 0,41-38 0,-2 2 0,-36 44 0,53-57 0,-1 0 0,1 1 0,1 0 0,0 0 0,1 1 0,-6 20 0,6-19 0,-1 1 0,-1-1 0,0 0 0,-1-1 0,0 0 0,-1 0 0,-1-1 0,-15 15 0,18-19 0,3-1 0,0 0 0,0 1 0,1-1 0,0 1 0,0 0 0,1 1 0,0-1 0,-1 12 0,-11 27 0,-15 23 0,-12 30 0,34-74 0,0 1 0,2 0 0,1 0 0,-2 51 0,7-55 0,1-42 0,-2-41 0,2-58 0,5 75 0,1-12 0,-5 28 0,1 1 0,2-1 0,1 1 0,0 0 0,2 1 0,13-30 0,10-30 0,2-20 0,-28 92 0,1 0 0,0 0 0,0 0 0,1 1 0,1 0 0,10-11 0,16-25 0,-13 10 0,-16 27 0,0 0 0,1 0 0,0 1 0,1-1 0,9-9 0,-10 12 0,0-1 0,0 1 0,-1-1 0,8-16 0,-8 14 0,1 0 0,0 0 0,7-9 0,3 0 0,1 0 0,1 1 0,38-30 0,-21 23 0,57-38 0,-76 54 0,0 1 0,1 0 0,0 1 0,22-6 0,-1-3 0,-32 13 0,0 0 0,0 1 0,1-1 0,-1 1 0,0 1 0,1-1 0,8 0 0,-12 2-124,0 0 0,0-1 0,1 1 0,-1-1 0,0 1 0,0-1-1,0 0 1,1 0 0,-1 0 0,3-3 0</inkml:trace>
-  <inkml:trace contextRef="#ctx0" brushRef="#br0" timeOffset="2315.69">1462 59 24575</inkml:trace>
+  <inkml:trace contextRef="#ctx0" brushRef="#br0">1865 12 24575,'-73'-12'0,"-248"13"0,308 0 0,-1 1 0,0 0 0,1 1 0,0 1 0,0 0 0,-13 6 0,-37 11 0,38-13 0,0 1 0,1 2 0,0 0 0,0 2 0,-35 25 0,-17 8 0,46-28 0,1 0 0,0 2 0,2 2 0,-33 31 0,22-14 0,-65 88 0,68-81 0,15-21 0,-25 42 0,34-45 0,1 1 0,-8 25 0,-9 22 0,9-24 0,-22 86 0,27-87 0,-8 42 0,4 1 0,-7 104 0,21 38 0,5-125 0,-2-106 0,0 1 0,0 0 0,0 0 0,0 0 0,1-1 0,-1 1 0,0 0 0,0 0 0,0 0 0,0 0 0,0-1 0,1 1 0,-1 0 0,0 0 0,0 0 0,0 0 0,1 0 0,-1 0 0,0 0 0,0-1 0,0 1 0,1 0 0,-1 0 0,0 0 0,0 0 0,0 0 0,1 0 0,-1 0 0,0 0 0,0 0 0,1 0 0,-1 0 0,0 0 0,0 0 0,0 0 0,1 0 0,-1 1 0,0-1 0,0 0 0,1 0 0,-1 0 0,0 0 0,0 0 0,0 0 0,0 1 0,1-1 0,-1 0 0,0 0 0,0 0 0,0 0 0,0 1 0,0-1 0,0 0 0,1 0 0,-1 0 0,0 1 0,0-1 0,0 0 0,0 0 0,0 0 0,0 1 0,0-1 0,0 0 0,0 0 0,0 1 0,0-1 0,16-19 0,-12 15 0,32-36 0,58-47 0,-91 85 0,-1-1 0,0 1 0,0 0 0,0-1 0,0 1 0,0-1 0,-1 1 0,1-1 0,-1 0 0,0 0 0,2-4 0,-3 6 0,0 0 0,0 1 0,0-1 0,0 0 0,0 0 0,0 0 0,0 0 0,0 0 0,0 0 0,0 0 0,0 0 0,-1 0 0,1 0 0,0 1 0,-1-1 0,1 0 0,-1 0 0,1 0 0,-1 1 0,1-1 0,-1 0 0,1 0 0,-1 1 0,0-1 0,1 0 0,-1 1 0,0-1 0,1 1 0,-1-1 0,0 1 0,0-1 0,0 1 0,0 0 0,0-1 0,1 1 0,-1 0 0,0 0 0,0 0 0,0-1 0,0 1 0,-1 0 0,-23-2 0,-1 1 0,-41 3 0,17-1 0,-253 0 0,302-1 0,1-1 0,-1 1 0,0 0 0,0 0 0,1 0 0,-1 0 0,0 1 0,0-1 0,1 0 0,-1 0 0,0 0 0,1 1 0,-1-1 0,0 0 0,1 0 0,-1 1 0,0-1 0,1 1 0,-1-1 0,1 1 0,-1-1 0,1 1 0,-1-1 0,1 1 0,-1-1 0,1 1 0,-1-1 0,1 1 0,0 0 0,-1 0 0,1 1 0,0 0 0,0-1 0,0 1 0,0 0 0,0-1 0,0 1 0,0 0 0,1-1 0,-1 1 0,1 0 0,-1-1 0,2 3 0,2 4 0,0 0 0,1 0 0,0-1 0,7 9 0,-3-5 0,1 0 0,1 0 0,0-1 0,0 0 0,1-1 0,1-1 0,13 8 0,-17-10 0,-1 0 0,0 0 0,-1 0 0,1 1 0,-1 0 0,6 9 0,14 13 0,-16-19 0,1 2 0,0-1 0,0 0 0,1-1 0,0 0 0,1-1 0,0-1 0,19 9 0,-31-16 0,0 0 0,0-1 0,0 1 0,1-1 0,-1 0 0,0 1 0,0-1 0,0 0 0,0 0 0,1 0 0,-1-1 0,0 1 0,0 0 0,0-1 0,0 1 0,0-1 0,0 0 0,0 0 0,0 0 0,0 0 0,0 0 0,0 0 0,0 0 0,-1-1 0,1 1 0,1-3 0,4-3 0,-2-1 0,1 0 0,-1 0 0,8-17 0,-10 18 0,0 0 0,1 0 0,0 1 0,0 0 0,0 0 0,11-11 0,-11 13 0,5-2 0,-1-1 0,0 0 0,-1-1 0,8-8 0,5-7 0,-16 19 0,1-1 0,-1 0 0,0 0 0,0-1 0,-1 1 0,4-8 0,4-7 0,-7 12 0,0 0 0,0 0 0,4-15 0,-7 21 0,-1 0 0,1 0 0,-1 1 0,0-1 0,1 0 0,-1 0 0,0 0 0,0 0 0,-1 1 0,1-1 0,0 0 0,-1 0 0,1 0 0,-1 1 0,1-1 0,-1 0 0,0 0 0,0 1 0,1-1 0,-1 1 0,-1-1 0,1 1 0,-2-3 0,2 3 0,0 0 0,-1 0 0,1 0 0,0 0 0,0-1 0,0 1 0,0 0 0,0-1 0,0 1 0,0-1 0,1 1 0,-1-1 0,0 0 0,1 1 0,-1-1 0,1 0 0,0 1 0,-1-1 0,1 0 0,0 1 0,0-1 0,0 0 0,1-2 0,0 0 0,1 0 0,0 0 0,0 0 0,0 0 0,0 0 0,1 1 0,4-6 0,-2 2 0,-4 7 0,-1 0 0,0-1 0,1 1 0,-1 0 0,0-1 0,0 1 0,0 0 0,1-1 0,-1 1 0,0 0 0,0-1 0,0 1 0,0 0 0,1-1 0,-1 1 0,0-1 0,0 1 0,0 0 0,0-1 0,0 1 0,0-1 0,0 1 0,0 0 0,0-1 0,0 1 0,-1-1 0,1 1 0,0 0 0,0-1 0,0 1 0,0 0 0,-1-1 0,-13-4 0,-25 4 0,33 2 0,-13-1 0,0 0 0,0 1 0,0 1 0,0 0 0,-36 10 0,37-6 0,0-2 0,-1 0 0,0-1 0,1 0 0,-37-1 0,-7 4 0,1 0 0,28-7 0,-1 2 0,1 1 0,-63 12 0,92-13 0,1 0 0,-1 0 0,0 0 0,0 0 0,1 0 0,-1 1 0,1-1 0,-6 4 0,8-4 0,1 0 0,-1 0 0,0 0 0,0 0 0,0 1 0,0-1 0,1 0 0,-1 0 0,1 1 0,-1-1 0,1 0 0,-1 1 0,1-1 0,0 0 0,-1 1 0,1-1 0,0 0 0,0 1 0,0-1 0,0 1 0,1-1 0,-1 0 0,0 1 0,1 2 0,1 3 0,0 1 0,1-1 0,-1 1 0,1-1 0,1 0 0,0 0 0,0 0 0,0-1 0,1 1 0,0-1 0,0 0 0,0 0 0,11 8 0,0-2 0,-1-1 0,2-1 0,-1 0 0,29 11 0,-7-3 0,43 27 0,-76-41 0,0 0 0,0 0 0,0 0 0,0 0 0,-1 1 0,1 0 0,-1 0 0,0 0 0,-1 0 0,5 9 0,-6-11 0,1 0 0,0 0 0,0 0 0,-1 0 0,2 0 0,-1-1 0,0 1 0,0-1 0,1 0 0,0 0 0,-1 0 0,1 0 0,0-1 0,0 1 0,0-1 0,0 0 0,0 0 0,8 0 0,6 1 0,1-2 0,35-3 0,-34 1 0,-12 1 0,0-1 0,0-1 0,-1 1 0,1-1 0,-1-1 0,1 0 0,-1 0 0,0 0 0,8-7 0,31-16 0,-32 22 0,-1-2 0,0 1 0,0-2 0,0 1 0,-1-2 0,12-9 0,-11 7 0,1 0 0,1 1 0,31-15 0,16-11 0,-37 20 0,-18 12 0,-1 0 0,1 0 0,-1 0 0,0-1 0,0 0 0,0-1 0,-1 1 0,10-12 0,8-15 0,-18 27 0,0-1 0,-1 0 0,1 0 0,-1 0 0,-1 0 0,1-1 0,-1 1 0,3-10 0,-6 15 0,0 0 0,0 1 0,0-1 0,0 0 0,0 0 0,0 0 0,0 1 0,0-1 0,0 0 0,-1 0 0,1 1 0,0-1 0,-1 0 0,1 0 0,0 1 0,-1-1 0,1 0 0,-1 1 0,1-1 0,-1 0 0,1 1 0,-1-1 0,1 1 0,-1-1 0,0 1 0,1-1 0,-1 1 0,0 0 0,1-1 0,-1 1 0,0 0 0,0-1 0,1 1 0,-1 0 0,0 0 0,0 0 0,0 0 0,1-1 0,-1 1 0,-1 1 0,-40-2 0,33 1 0,-30 0 0,-1-3 0,-51-10 0,65 9 0,-14 0 0,1 2 0,-53 4 0,18-1 0,54-1 72,-3 0-432,1 0 1,-1 2 0,-24 4 0</inkml:trace>
 </inkml:ink>
 </file>
 
@@ -4715,14 +4827,15 @@
           <inkml:channelProperty channel="F" name="resolution" value="0" units="1/dev"/>
         </inkml:channelProperties>
       </inkml:inkSource>
-      <inkml:timestamp xml:id="ts0" timeString="2025-04-29T12:44:43.287"/>
+      <inkml:timestamp xml:id="ts0" timeString="2025-04-29T12:44:49.653"/>
     </inkml:context>
     <inkml:brush xml:id="br0">
       <inkml:brushProperty name="width" value="0.2" units="cm"/>
       <inkml:brushProperty name="height" value="0.2" units="cm"/>
     </inkml:brush>
   </inkml:definitions>
-  <inkml:trace contextRef="#ctx0" brushRef="#br0">1865 12 24575,'-73'-12'0,"-248"13"0,308 0 0,-1 1 0,0 0 0,1 1 0,0 1 0,0 0 0,-13 6 0,-37 11 0,38-13 0,0 1 0,1 2 0,0 0 0,0 2 0,-35 25 0,-17 8 0,46-28 0,1 0 0,0 2 0,2 2 0,-33 31 0,22-14 0,-65 88 0,68-81 0,15-21 0,-25 42 0,34-45 0,1 1 0,-8 25 0,-9 22 0,9-24 0,-22 86 0,27-87 0,-8 42 0,4 1 0,-7 104 0,21 38 0,5-125 0,-2-106 0,0 1 0,0 0 0,0 0 0,0 0 0,1-1 0,-1 1 0,0 0 0,0 0 0,0 0 0,0 0 0,0-1 0,1 1 0,-1 0 0,0 0 0,0 0 0,0 0 0,1 0 0,-1 0 0,0 0 0,0-1 0,0 1 0,1 0 0,-1 0 0,0 0 0,0 0 0,0 0 0,1 0 0,-1 0 0,0 0 0,0 0 0,1 0 0,-1 0 0,0 0 0,0 0 0,0 0 0,1 0 0,-1 1 0,0-1 0,0 0 0,1 0 0,-1 0 0,0 0 0,0 0 0,0 0 0,0 1 0,1-1 0,-1 0 0,0 0 0,0 0 0,0 0 0,0 1 0,0-1 0,0 0 0,1 0 0,-1 0 0,0 1 0,0-1 0,0 0 0,0 0 0,0 0 0,0 1 0,0-1 0,0 0 0,0 0 0,0 1 0,0-1 0,16-19 0,-12 15 0,32-36 0,58-47 0,-91 85 0,-1-1 0,0 1 0,0 0 0,0-1 0,0 1 0,0-1 0,-1 1 0,1-1 0,-1 0 0,0 0 0,2-4 0,-3 6 0,0 0 0,0 1 0,0-1 0,0 0 0,0 0 0,0 0 0,0 0 0,0 0 0,0 0 0,0 0 0,0 0 0,-1 0 0,1 0 0,0 1 0,-1-1 0,1 0 0,-1 0 0,1 0 0,-1 1 0,1-1 0,-1 0 0,1 0 0,-1 1 0,0-1 0,1 0 0,-1 1 0,0-1 0,1 1 0,-1-1 0,0 1 0,0-1 0,0 1 0,0 0 0,0-1 0,1 1 0,-1 0 0,0 0 0,0 0 0,0-1 0,0 1 0,-1 0 0,-23-2 0,-1 1 0,-41 3 0,17-1 0,-253 0 0,302-1 0,1-1 0,-1 1 0,0 0 0,0 0 0,1 0 0,-1 0 0,0 1 0,0-1 0,1 0 0,-1 0 0,0 0 0,1 1 0,-1-1 0,0 0 0,1 0 0,-1 1 0,0-1 0,1 1 0,-1-1 0,1 1 0,-1-1 0,1 1 0,-1-1 0,1 1 0,-1-1 0,1 1 0,-1-1 0,1 1 0,0 0 0,-1 0 0,1 1 0,0 0 0,0-1 0,0 1 0,0 0 0,0-1 0,0 1 0,0 0 0,1-1 0,-1 1 0,1 0 0,-1-1 0,2 3 0,2 4 0,0 0 0,1 0 0,0-1 0,7 9 0,-3-5 0,1 0 0,1 0 0,0-1 0,0 0 0,1-1 0,1-1 0,13 8 0,-17-10 0,-1 0 0,0 0 0,-1 0 0,1 1 0,-1 0 0,6 9 0,14 13 0,-16-19 0,1 2 0,0-1 0,0 0 0,1-1 0,0 0 0,1-1 0,0-1 0,19 9 0,-31-16 0,0 0 0,0-1 0,0 1 0,1-1 0,-1 0 0,0 1 0,0-1 0,0 0 0,0 0 0,1 0 0,-1-1 0,0 1 0,0 0 0,0-1 0,0 1 0,0-1 0,0 0 0,0 0 0,0 0 0,0 0 0,0 0 0,0 0 0,0 0 0,-1-1 0,1 1 0,1-3 0,4-3 0,-2-1 0,1 0 0,-1 0 0,8-17 0,-10 18 0,0 0 0,1 0 0,0 1 0,0 0 0,0 0 0,11-11 0,-11 13 0,5-2 0,-1-1 0,0 0 0,-1-1 0,8-8 0,5-7 0,-16 19 0,1-1 0,-1 0 0,0 0 0,0-1 0,-1 1 0,4-8 0,4-7 0,-7 12 0,0 0 0,0 0 0,4-15 0,-7 21 0,-1 0 0,1 0 0,-1 1 0,0-1 0,1 0 0,-1 0 0,0 0 0,0 0 0,-1 1 0,1-1 0,0 0 0,-1 0 0,1 0 0,-1 1 0,1-1 0,-1 0 0,0 0 0,0 1 0,1-1 0,-1 1 0,-1-1 0,1 1 0,-2-3 0,2 3 0,0 0 0,-1 0 0,1 0 0,0 0 0,0-1 0,0 1 0,0 0 0,0-1 0,0 1 0,0-1 0,1 1 0,-1-1 0,0 0 0,1 1 0,-1-1 0,1 0 0,0 1 0,-1-1 0,1 0 0,0 1 0,0-1 0,0 0 0,1-2 0,0 0 0,1 0 0,0 0 0,0 0 0,0 0 0,0 0 0,1 1 0,4-6 0,-2 2 0,-4 7 0,-1 0 0,0-1 0,1 1 0,-1 0 0,0-1 0,0 1 0,0 0 0,1-1 0,-1 1 0,0 0 0,0-1 0,0 1 0,0 0 0,1-1 0,-1 1 0,0-1 0,0 1 0,0 0 0,0-1 0,0 1 0,0-1 0,0 1 0,0 0 0,0-1 0,0 1 0,-1-1 0,1 1 0,0 0 0,0-1 0,0 1 0,0 0 0,-1-1 0,-13-4 0,-25 4 0,33 2 0,-13-1 0,0 0 0,0 1 0,0 1 0,0 0 0,-36 10 0,37-6 0,0-2 0,-1 0 0,0-1 0,1 0 0,-37-1 0,-7 4 0,1 0 0,28-7 0,-1 2 0,1 1 0,-63 12 0,92-13 0,1 0 0,-1 0 0,0 0 0,0 0 0,1 0 0,-1 1 0,1-1 0,-6 4 0,8-4 0,1 0 0,-1 0 0,0 0 0,0 0 0,0 1 0,0-1 0,1 0 0,-1 0 0,1 1 0,-1-1 0,1 0 0,-1 1 0,1-1 0,0 0 0,-1 1 0,1-1 0,0 0 0,0 1 0,0-1 0,0 1 0,1-1 0,-1 0 0,0 1 0,1 2 0,1 3 0,0 1 0,1-1 0,-1 1 0,1-1 0,1 0 0,0 0 0,0 0 0,0-1 0,1 1 0,0-1 0,0 0 0,0 0 0,11 8 0,0-2 0,-1-1 0,2-1 0,-1 0 0,29 11 0,-7-3 0,43 27 0,-76-41 0,0 0 0,0 0 0,0 0 0,0 0 0,-1 1 0,1 0 0,-1 0 0,0 0 0,-1 0 0,5 9 0,-6-11 0,1 0 0,0 0 0,0 0 0,-1 0 0,2 0 0,-1-1 0,0 1 0,0-1 0,1 0 0,0 0 0,-1 0 0,1 0 0,0-1 0,0 1 0,0-1 0,0 0 0,0 0 0,8 0 0,6 1 0,1-2 0,35-3 0,-34 1 0,-12 1 0,0-1 0,0-1 0,-1 1 0,1-1 0,-1-1 0,1 0 0,-1 0 0,0 0 0,8-7 0,31-16 0,-32 22 0,-1-2 0,0 1 0,0-2 0,0 1 0,-1-2 0,12-9 0,-11 7 0,1 0 0,1 1 0,31-15 0,16-11 0,-37 20 0,-18 12 0,-1 0 0,1 0 0,-1 0 0,0-1 0,0 0 0,0-1 0,-1 1 0,10-12 0,8-15 0,-18 27 0,0-1 0,-1 0 0,1 0 0,-1 0 0,-1 0 0,1-1 0,-1 1 0,3-10 0,-6 15 0,0 0 0,0 1 0,0-1 0,0 0 0,0 0 0,0 0 0,0 1 0,0-1 0,0 0 0,-1 0 0,1 1 0,0-1 0,-1 0 0,1 0 0,0 1 0,-1-1 0,1 0 0,-1 1 0,1-1 0,-1 0 0,1 1 0,-1-1 0,1 1 0,-1-1 0,0 1 0,1-1 0,-1 1 0,0 0 0,1-1 0,-1 1 0,0 0 0,0-1 0,1 1 0,-1 0 0,0 0 0,0 0 0,0 0 0,1-1 0,-1 1 0,-1 1 0,-40-2 0,33 1 0,-30 0 0,-1-3 0,-51-10 0,65 9 0,-14 0 0,1 2 0,-53 4 0,18-1 0,54-1 72,-3 0-432,1 0 1,-1 2 0,-24 4 0</inkml:trace>
+  <inkml:trace contextRef="#ctx0" brushRef="#br0">1389 35 24575,'-396'0'0,"363"2"0,0 2 0,0 1 0,-58 18 0,50-12 0,-41 16 0,48-15 0,21-7 0,0 1 0,1 0 0,0 0 0,0 2 0,0-1 0,-13 12 0,3 1 0,-37 42 0,45-43 0,-20 34 0,16-25 0,-101 187 0,68-121 0,44-79 0,-1-1 0,-1-1 0,-12 18 0,-5 7 0,8-7 0,2 1 0,-13 37 0,-11 23 0,33-79 0,0 0 0,1 1 0,1 0 0,0 0 0,1 0 0,0 0 0,-1 17 0,-1 12 0,4-28 0,0-1 0,0 0 0,2 1 0,1 22 0,-1-42 0,1-1 0,-1 1 0,1-1 0,1 1 0,-1-1 0,1 1 0,3-7 0,1-5 0,0-5 0,1 1 0,2 0 0,0 1 0,24-39 0,-20 36 0,-1 0 0,12-34 0,15-29 0,-34 77 0,1 0 0,-1 1 0,2 0 0,-1 0 0,1 0 0,0 1 0,9-8 0,81-70 0,-76 65 0,19-18 0,-14 12 0,2 0 0,50-34 0,-40 33 0,56-51 0,5-6 0,-83 74 0,27-14 0,-26 15 0,27-18 0,61-45 0,-90 63 0,0 1 0,0 1 0,1 0 0,0 0 0,24-4 0,-10 5 0,-19 4 0,1 0 0,0-1 0,-1 0 0,1-1 0,12-6 0,-21 9 0,11-7 0,0 0 0,1 2 0,-1 0 0,1 0 0,1 2 0,28-6 0,-27 5 0,-35 8 0,-191 74 0,-45 37 0,227-98 0,1 2 0,0 1 0,2 1 0,-40 41 0,41-38 0,-2 2 0,-36 44 0,53-57 0,-1 0 0,1 1 0,1 0 0,0 0 0,1 1 0,-6 20 0,6-19 0,-1 1 0,-1-1 0,0 0 0,-1-1 0,0 0 0,-1 0 0,-1-1 0,-15 15 0,18-19 0,3-1 0,0 0 0,0 1 0,1-1 0,0 1 0,0 0 0,1 1 0,0-1 0,-1 12 0,-11 27 0,-15 23 0,-12 30 0,34-74 0,0 1 0,2 0 0,1 0 0,-2 51 0,7-55 0,1-42 0,-2-41 0,2-58 0,5 75 0,1-12 0,-5 28 0,1 1 0,2-1 0,1 1 0,0 0 0,2 1 0,13-30 0,10-30 0,2-20 0,-28 92 0,1 0 0,0 0 0,0 0 0,1 1 0,1 0 0,10-11 0,16-25 0,-13 10 0,-16 27 0,0 0 0,1 0 0,0 1 0,1-1 0,9-9 0,-10 12 0,0-1 0,0 1 0,-1-1 0,8-16 0,-8 14 0,1 0 0,0 0 0,7-9 0,3 0 0,1 0 0,1 1 0,38-30 0,-21 23 0,57-38 0,-76 54 0,0 1 0,1 0 0,0 1 0,22-6 0,-1-3 0,-32 13 0,0 0 0,0 1 0,1-1 0,-1 1 0,0 1 0,1-1 0,8 0 0,-12 2-124,0 0 0,0-1 0,1 1 0,-1-1 0,0 1 0,0-1-1,0 0 1,1 0 0,-1 0 0,3-3 0</inkml:trace>
+  <inkml:trace contextRef="#ctx0" brushRef="#br0" timeOffset="2315.69">1462 59 24575</inkml:trace>
 </inkml:ink>
 </file>
 

</xml_diff>

<commit_message>
Erklärvideos zur Erweiterung 3
</commit_message>
<xml_diff>
--- a/Dokumente/Dokumentation.docx
+++ b/Dokumente/Dokumentation.docx
@@ -575,8 +575,21 @@
           <w:lang w:eastAsia="de-CH"/>
           <w14:ligatures w14:val="none"/>
         </w:rPr>
-        <w:t>3.1 Technologiestack</w:t>
-      </w:r>
+        <w:t xml:space="preserve">3.1 </w:t>
+      </w:r>
+      <w:proofErr w:type="spellStart"/>
+      <w:r>
+        <w:rPr>
+          <w:rFonts w:ascii="Times New Roman" w:eastAsia="Times New Roman" w:hAnsi="Times New Roman" w:cs="Times New Roman"/>
+          <w:b/>
+          <w:bCs/>
+          <w:kern w:val="0"/>
+          <w:lang w:eastAsia="de-CH"/>
+          <w14:ligatures w14:val="none"/>
+        </w:rPr>
+        <w:t>Technologiestack</w:t>
+      </w:r>
+      <w:proofErr w:type="spellEnd"/>
     </w:p>
     <w:p>
       <w:pPr>
@@ -662,16 +675,29 @@
           <w14:ligatures w14:val="none"/>
         </w:rPr>
       </w:pPr>
-      <w:r>
-        <w:rPr>
-          <w:rFonts w:ascii="Times New Roman" w:eastAsia="Times New Roman" w:hAnsi="Times New Roman" w:cs="Times New Roman"/>
-          <w:b/>
-          <w:bCs/>
-          <w:kern w:val="0"/>
-          <w:lang w:eastAsia="de-CH"/>
-          <w14:ligatures w14:val="none"/>
-        </w:rPr>
-        <w:t>Vanilla JavaScript</w:t>
+      <w:proofErr w:type="spellStart"/>
+      <w:r>
+        <w:rPr>
+          <w:rFonts w:ascii="Times New Roman" w:eastAsia="Times New Roman" w:hAnsi="Times New Roman" w:cs="Times New Roman"/>
+          <w:b/>
+          <w:bCs/>
+          <w:kern w:val="0"/>
+          <w:lang w:eastAsia="de-CH"/>
+          <w14:ligatures w14:val="none"/>
+        </w:rPr>
+        <w:t>Vanilla</w:t>
+      </w:r>
+      <w:proofErr w:type="spellEnd"/>
+      <w:r>
+        <w:rPr>
+          <w:rFonts w:ascii="Times New Roman" w:eastAsia="Times New Roman" w:hAnsi="Times New Roman" w:cs="Times New Roman"/>
+          <w:b/>
+          <w:bCs/>
+          <w:kern w:val="0"/>
+          <w:lang w:eastAsia="de-CH"/>
+          <w14:ligatures w14:val="none"/>
+        </w:rPr>
+        <w:t xml:space="preserve"> JavaScript</w:t>
       </w:r>
       <w:r>
         <w:rPr>
@@ -821,6 +847,7 @@
           <w14:ligatures w14:val="none"/>
         </w:rPr>
       </w:pPr>
+      <w:proofErr w:type="spellStart"/>
       <w:r>
         <w:rPr>
           <w:rFonts w:ascii="Times New Roman" w:eastAsia="Times New Roman" w:hAnsi="Times New Roman" w:cs="Times New Roman"/>
@@ -833,6 +860,7 @@
         </w:rPr>
         <w:t>SnakeGame</w:t>
       </w:r>
+      <w:proofErr w:type="spellEnd"/>
       <w:r>
         <w:rPr>
           <w:rFonts w:ascii="Times New Roman" w:eastAsia="Times New Roman" w:hAnsi="Times New Roman" w:cs="Times New Roman"/>
@@ -898,6 +926,7 @@
           <w14:ligatures w14:val="none"/>
         </w:rPr>
       </w:pPr>
+      <w:proofErr w:type="spellStart"/>
       <w:r>
         <w:rPr>
           <w:rFonts w:ascii="Times New Roman" w:eastAsia="Times New Roman" w:hAnsi="Times New Roman" w:cs="Times New Roman"/>
@@ -910,6 +939,7 @@
         </w:rPr>
         <w:t>snake</w:t>
       </w:r>
+      <w:proofErr w:type="spellEnd"/>
       <w:r>
         <w:rPr>
           <w:rFonts w:ascii="Times New Roman" w:eastAsia="Times New Roman" w:hAnsi="Times New Roman" w:cs="Times New Roman"/>
@@ -964,14 +994,25 @@
         </w:rPr>
         <w:tab/>
       </w:r>
-      <w:r>
-        <w:rPr>
-          <w:rFonts w:ascii="Times New Roman" w:eastAsia="Times New Roman" w:hAnsi="Times New Roman" w:cs="Times New Roman"/>
-          <w:kern w:val="0"/>
-          <w:lang w:eastAsia="de-CH"/>
-          <w14:ligatures w14:val="none"/>
-        </w:rPr>
-        <w:t>Speichert die Segmente der Schlange (jeweils mit x/y)</w:t>
+      <w:proofErr w:type="gramStart"/>
+      <w:r>
+        <w:rPr>
+          <w:rFonts w:ascii="Times New Roman" w:eastAsia="Times New Roman" w:hAnsi="Times New Roman" w:cs="Times New Roman"/>
+          <w:kern w:val="0"/>
+          <w:lang w:eastAsia="de-CH"/>
+          <w14:ligatures w14:val="none"/>
+        </w:rPr>
+        <w:t>Speichert</w:t>
+      </w:r>
+      <w:proofErr w:type="gramEnd"/>
+      <w:r>
+        <w:rPr>
+          <w:rFonts w:ascii="Times New Roman" w:eastAsia="Times New Roman" w:hAnsi="Times New Roman" w:cs="Times New Roman"/>
+          <w:kern w:val="0"/>
+          <w:lang w:eastAsia="de-CH"/>
+          <w14:ligatures w14:val="none"/>
+        </w:rPr>
+        <w:t xml:space="preserve"> die Segmente der Schlange (jeweils mit x/y)</w:t>
       </w:r>
     </w:p>
     <w:p>
@@ -984,6 +1025,7 @@
           <w14:ligatures w14:val="none"/>
         </w:rPr>
       </w:pPr>
+      <w:proofErr w:type="spellStart"/>
       <w:r>
         <w:rPr>
           <w:rFonts w:ascii="Times New Roman" w:eastAsia="Times New Roman" w:hAnsi="Times New Roman" w:cs="Times New Roman"/>
@@ -996,6 +1038,7 @@
         </w:rPr>
         <w:t>food</w:t>
       </w:r>
+      <w:proofErr w:type="spellEnd"/>
       <w:r>
         <w:rPr>
           <w:rFonts w:ascii="Times New Roman" w:eastAsia="Times New Roman" w:hAnsi="Times New Roman" w:cs="Times New Roman"/>
@@ -1070,6 +1113,7 @@
           <w14:ligatures w14:val="none"/>
         </w:rPr>
       </w:pPr>
+      <w:proofErr w:type="spellStart"/>
       <w:r>
         <w:rPr>
           <w:rFonts w:ascii="Times New Roman" w:eastAsia="Times New Roman" w:hAnsi="Times New Roman" w:cs="Times New Roman"/>
@@ -1082,6 +1126,7 @@
         </w:rPr>
         <w:t>velocity</w:t>
       </w:r>
+      <w:proofErr w:type="spellEnd"/>
       <w:r>
         <w:rPr>
           <w:rFonts w:ascii="Times New Roman" w:eastAsia="Times New Roman" w:hAnsi="Times New Roman" w:cs="Times New Roman"/>
@@ -1215,6 +1260,7 @@
           <w14:ligatures w14:val="none"/>
         </w:rPr>
       </w:pPr>
+      <w:proofErr w:type="spellStart"/>
       <w:r>
         <w:rPr>
           <w:rFonts w:ascii="Times New Roman" w:eastAsia="Times New Roman" w:hAnsi="Times New Roman" w:cs="Times New Roman"/>
@@ -1225,57 +1271,10 @@
           <w:lang w:eastAsia="de-CH"/>
           <w14:ligatures w14:val="none"/>
         </w:rPr>
-        <w:t>draw()</w:t>
-      </w:r>
-      <w:r>
-        <w:rPr>
-          <w:rFonts w:ascii="Times New Roman" w:eastAsia="Times New Roman" w:hAnsi="Times New Roman" w:cs="Times New Roman"/>
-          <w:kern w:val="0"/>
-          <w:lang w:eastAsia="de-CH"/>
-          <w14:ligatures w14:val="none"/>
-        </w:rPr>
-        <w:t xml:space="preserve"> </w:t>
-      </w:r>
-      <w:r>
-        <w:rPr>
-          <w:rFonts w:ascii="Times New Roman" w:eastAsia="Times New Roman" w:hAnsi="Times New Roman" w:cs="Times New Roman"/>
-          <w:kern w:val="0"/>
-          <w:lang w:eastAsia="de-CH"/>
-          <w14:ligatures w14:val="none"/>
-        </w:rPr>
-        <w:tab/>
-      </w:r>
-      <w:r>
-        <w:rPr>
-          <w:rFonts w:ascii="Times New Roman" w:eastAsia="Times New Roman" w:hAnsi="Times New Roman" w:cs="Times New Roman"/>
-          <w:kern w:val="0"/>
-          <w:lang w:eastAsia="de-CH"/>
-          <w14:ligatures w14:val="none"/>
-        </w:rPr>
-        <w:t>Methode</w:t>
-      </w:r>
-      <w:r>
-        <w:rPr>
-          <w:rFonts w:ascii="Times New Roman" w:eastAsia="Times New Roman" w:hAnsi="Times New Roman" w:cs="Times New Roman"/>
-          <w:kern w:val="0"/>
-          <w:lang w:eastAsia="de-CH"/>
-          <w14:ligatures w14:val="none"/>
-        </w:rPr>
-        <w:tab/>
-      </w:r>
-      <w:r>
-        <w:rPr>
-          <w:rFonts w:ascii="Times New Roman" w:eastAsia="Times New Roman" w:hAnsi="Times New Roman" w:cs="Times New Roman"/>
-          <w:kern w:val="0"/>
-          <w:lang w:eastAsia="de-CH"/>
-          <w14:ligatures w14:val="none"/>
-        </w:rPr>
-        <w:t>Zeichnet Schlange und Food auf das Canvas</w:t>
-      </w:r>
-    </w:p>
-    <w:p>
-      <w:pPr>
-        <w:spacing w:before="100" w:beforeAutospacing="1" w:after="100" w:afterAutospacing="1" w:line="240" w:lineRule="auto"/>
+        <w:t>draw</w:t>
+      </w:r>
+      <w:proofErr w:type="spellEnd"/>
+      <w:r>
         <w:rPr>
           <w:rFonts w:ascii="Times New Roman" w:eastAsia="Times New Roman" w:hAnsi="Times New Roman" w:cs="Times New Roman"/>
           <w:i/>
@@ -1285,8 +1284,57 @@
           <w:lang w:eastAsia="de-CH"/>
           <w14:ligatures w14:val="none"/>
         </w:rPr>
-      </w:pPr>
-      <w:r>
+        <w:t>()</w:t>
+      </w:r>
+      <w:r>
+        <w:rPr>
+          <w:rFonts w:ascii="Times New Roman" w:eastAsia="Times New Roman" w:hAnsi="Times New Roman" w:cs="Times New Roman"/>
+          <w:kern w:val="0"/>
+          <w:lang w:eastAsia="de-CH"/>
+          <w14:ligatures w14:val="none"/>
+        </w:rPr>
+        <w:t xml:space="preserve"> </w:t>
+      </w:r>
+      <w:r>
+        <w:rPr>
+          <w:rFonts w:ascii="Times New Roman" w:eastAsia="Times New Roman" w:hAnsi="Times New Roman" w:cs="Times New Roman"/>
+          <w:kern w:val="0"/>
+          <w:lang w:eastAsia="de-CH"/>
+          <w14:ligatures w14:val="none"/>
+        </w:rPr>
+        <w:tab/>
+      </w:r>
+      <w:r>
+        <w:rPr>
+          <w:rFonts w:ascii="Times New Roman" w:eastAsia="Times New Roman" w:hAnsi="Times New Roman" w:cs="Times New Roman"/>
+          <w:kern w:val="0"/>
+          <w:lang w:eastAsia="de-CH"/>
+          <w14:ligatures w14:val="none"/>
+        </w:rPr>
+        <w:t>Methode</w:t>
+      </w:r>
+      <w:r>
+        <w:rPr>
+          <w:rFonts w:ascii="Times New Roman" w:eastAsia="Times New Roman" w:hAnsi="Times New Roman" w:cs="Times New Roman"/>
+          <w:kern w:val="0"/>
+          <w:lang w:eastAsia="de-CH"/>
+          <w14:ligatures w14:val="none"/>
+        </w:rPr>
+        <w:tab/>
+      </w:r>
+      <w:r>
+        <w:rPr>
+          <w:rFonts w:ascii="Times New Roman" w:eastAsia="Times New Roman" w:hAnsi="Times New Roman" w:cs="Times New Roman"/>
+          <w:kern w:val="0"/>
+          <w:lang w:eastAsia="de-CH"/>
+          <w14:ligatures w14:val="none"/>
+        </w:rPr>
+        <w:t>Zeichnet Schlange und Food auf das Canvas</w:t>
+      </w:r>
+    </w:p>
+    <w:p>
+      <w:pPr>
+        <w:spacing w:before="100" w:beforeAutospacing="1" w:after="100" w:afterAutospacing="1" w:line="240" w:lineRule="auto"/>
         <w:rPr>
           <w:rFonts w:ascii="Times New Roman" w:eastAsia="Times New Roman" w:hAnsi="Times New Roman" w:cs="Times New Roman"/>
           <w:i/>
@@ -1296,46 +1344,8 @@
           <w:lang w:eastAsia="de-CH"/>
           <w14:ligatures w14:val="none"/>
         </w:rPr>
-        <w:t>resizeCanvas()</w:t>
-      </w:r>
-      <w:r>
-        <w:rPr>
-          <w:rFonts w:ascii="Times New Roman" w:eastAsia="Times New Roman" w:hAnsi="Times New Roman" w:cs="Times New Roman"/>
-          <w:kern w:val="0"/>
-          <w:lang w:eastAsia="de-CH"/>
-          <w14:ligatures w14:val="none"/>
-        </w:rPr>
-        <w:tab/>
-      </w:r>
-      <w:r>
-        <w:rPr>
-          <w:rFonts w:ascii="Times New Roman" w:eastAsia="Times New Roman" w:hAnsi="Times New Roman" w:cs="Times New Roman"/>
-          <w:kern w:val="0"/>
-          <w:lang w:eastAsia="de-CH"/>
-          <w14:ligatures w14:val="none"/>
-        </w:rPr>
-        <w:tab/>
-      </w:r>
-      <w:r>
-        <w:rPr>
-          <w:rFonts w:ascii="Times New Roman" w:eastAsia="Times New Roman" w:hAnsi="Times New Roman" w:cs="Times New Roman"/>
-          <w:kern w:val="0"/>
-          <w:lang w:eastAsia="de-CH"/>
-          <w14:ligatures w14:val="none"/>
-        </w:rPr>
-        <w:t>Passt Spielfeld bei Fensteränderung automatisch an</w:t>
-      </w:r>
-    </w:p>
-    <w:p>
-      <w:pPr>
-        <w:spacing w:after="0" w:line="240" w:lineRule="auto"/>
-        <w:rPr>
-          <w:rFonts w:ascii="Times New Roman" w:eastAsia="Times New Roman" w:hAnsi="Times New Roman" w:cs="Times New Roman"/>
-          <w:kern w:val="0"/>
-          <w:lang w:eastAsia="de-CH"/>
-          <w14:ligatures w14:val="none"/>
-        </w:rPr>
-      </w:pPr>
+      </w:pPr>
+      <w:proofErr w:type="spellStart"/>
       <w:r>
         <w:rPr>
           <w:rFonts w:ascii="Times New Roman" w:eastAsia="Times New Roman" w:hAnsi="Times New Roman" w:cs="Times New Roman"/>
@@ -1346,7 +1356,84 @@
           <w:lang w:eastAsia="de-CH"/>
           <w14:ligatures w14:val="none"/>
         </w:rPr>
-        <w:t>isCollision()</w:t>
+        <w:t>resizeCanvas</w:t>
+      </w:r>
+      <w:proofErr w:type="spellEnd"/>
+      <w:r>
+        <w:rPr>
+          <w:rFonts w:ascii="Times New Roman" w:eastAsia="Times New Roman" w:hAnsi="Times New Roman" w:cs="Times New Roman"/>
+          <w:i/>
+          <w:iCs/>
+          <w:kern w:val="0"/>
+          <w:u w:val="single"/>
+          <w:lang w:eastAsia="de-CH"/>
+          <w14:ligatures w14:val="none"/>
+        </w:rPr>
+        <w:t>()</w:t>
+      </w:r>
+      <w:r>
+        <w:rPr>
+          <w:rFonts w:ascii="Times New Roman" w:eastAsia="Times New Roman" w:hAnsi="Times New Roman" w:cs="Times New Roman"/>
+          <w:kern w:val="0"/>
+          <w:lang w:eastAsia="de-CH"/>
+          <w14:ligatures w14:val="none"/>
+        </w:rPr>
+        <w:tab/>
+      </w:r>
+      <w:r>
+        <w:rPr>
+          <w:rFonts w:ascii="Times New Roman" w:eastAsia="Times New Roman" w:hAnsi="Times New Roman" w:cs="Times New Roman"/>
+          <w:kern w:val="0"/>
+          <w:lang w:eastAsia="de-CH"/>
+          <w14:ligatures w14:val="none"/>
+        </w:rPr>
+        <w:tab/>
+      </w:r>
+      <w:r>
+        <w:rPr>
+          <w:rFonts w:ascii="Times New Roman" w:eastAsia="Times New Roman" w:hAnsi="Times New Roman" w:cs="Times New Roman"/>
+          <w:kern w:val="0"/>
+          <w:lang w:eastAsia="de-CH"/>
+          <w14:ligatures w14:val="none"/>
+        </w:rPr>
+        <w:t>Passt Spielfeld bei Fensteränderung automatisch an</w:t>
+      </w:r>
+    </w:p>
+    <w:p>
+      <w:pPr>
+        <w:spacing w:after="0" w:line="240" w:lineRule="auto"/>
+        <w:rPr>
+          <w:rFonts w:ascii="Times New Roman" w:eastAsia="Times New Roman" w:hAnsi="Times New Roman" w:cs="Times New Roman"/>
+          <w:kern w:val="0"/>
+          <w:lang w:eastAsia="de-CH"/>
+          <w14:ligatures w14:val="none"/>
+        </w:rPr>
+      </w:pPr>
+      <w:proofErr w:type="spellStart"/>
+      <w:r>
+        <w:rPr>
+          <w:rFonts w:ascii="Times New Roman" w:eastAsia="Times New Roman" w:hAnsi="Times New Roman" w:cs="Times New Roman"/>
+          <w:i/>
+          <w:iCs/>
+          <w:kern w:val="0"/>
+          <w:u w:val="single"/>
+          <w:lang w:eastAsia="de-CH"/>
+          <w14:ligatures w14:val="none"/>
+        </w:rPr>
+        <w:t>isCollision</w:t>
+      </w:r>
+      <w:proofErr w:type="spellEnd"/>
+      <w:r>
+        <w:rPr>
+          <w:rFonts w:ascii="Times New Roman" w:eastAsia="Times New Roman" w:hAnsi="Times New Roman" w:cs="Times New Roman"/>
+          <w:i/>
+          <w:iCs/>
+          <w:kern w:val="0"/>
+          <w:u w:val="single"/>
+          <w:lang w:eastAsia="de-CH"/>
+          <w14:ligatures w14:val="none"/>
+        </w:rPr>
+        <w:t>()</w:t>
       </w:r>
       <w:r>
         <w:rPr>
@@ -1444,16 +1531,29 @@
         </w:rPr>
         <w:t xml:space="preserve">Spielfeld ist in ein </w:t>
       </w:r>
-      <w:r>
-        <w:rPr>
-          <w:rFonts w:ascii="Times New Roman" w:eastAsia="Times New Roman" w:hAnsi="Times New Roman" w:cs="Times New Roman"/>
-          <w:b/>
-          <w:bCs/>
-          <w:kern w:val="0"/>
-          <w:lang w:eastAsia="de-CH"/>
-          <w14:ligatures w14:val="none"/>
-        </w:rPr>
-        <w:t>Grid (Raster)</w:t>
+      <w:proofErr w:type="spellStart"/>
+      <w:r>
+        <w:rPr>
+          <w:rFonts w:ascii="Times New Roman" w:eastAsia="Times New Roman" w:hAnsi="Times New Roman" w:cs="Times New Roman"/>
+          <w:b/>
+          <w:bCs/>
+          <w:kern w:val="0"/>
+          <w:lang w:eastAsia="de-CH"/>
+          <w14:ligatures w14:val="none"/>
+        </w:rPr>
+        <w:t>Grid</w:t>
+      </w:r>
+      <w:proofErr w:type="spellEnd"/>
+      <w:r>
+        <w:rPr>
+          <w:rFonts w:ascii="Times New Roman" w:eastAsia="Times New Roman" w:hAnsi="Times New Roman" w:cs="Times New Roman"/>
+          <w:b/>
+          <w:bCs/>
+          <w:kern w:val="0"/>
+          <w:lang w:eastAsia="de-CH"/>
+          <w14:ligatures w14:val="none"/>
+        </w:rPr>
+        <w:t xml:space="preserve"> (Raster)</w:t>
       </w:r>
       <w:r>
         <w:rPr>
@@ -1530,7 +1630,27 @@
           <w:lang w:eastAsia="de-CH"/>
           <w14:ligatures w14:val="none"/>
         </w:rPr>
-        <w:t>Durch Set-Interval entsteht ein regelmä</w:t>
+        <w:t>Durch Set-</w:t>
+      </w:r>
+      <w:proofErr w:type="spellStart"/>
+      <w:r>
+        <w:rPr>
+          <w:rFonts w:ascii="Times New Roman" w:eastAsia="Times New Roman" w:hAnsi="Times New Roman" w:cs="Times New Roman"/>
+          <w:kern w:val="0"/>
+          <w:lang w:eastAsia="de-CH"/>
+          <w14:ligatures w14:val="none"/>
+        </w:rPr>
+        <w:t>Interval</w:t>
+      </w:r>
+      <w:proofErr w:type="spellEnd"/>
+      <w:r>
+        <w:rPr>
+          <w:rFonts w:ascii="Times New Roman" w:eastAsia="Times New Roman" w:hAnsi="Times New Roman" w:cs="Times New Roman"/>
+          <w:kern w:val="0"/>
+          <w:lang w:eastAsia="de-CH"/>
+          <w14:ligatures w14:val="none"/>
+        </w:rPr>
+        <w:t xml:space="preserve"> entsteht ein regelmä</w:t>
       </w:r>
       <w:r>
         <w:rPr>
@@ -1548,7 +1668,27 @@
           <w:lang w:eastAsia="de-CH"/>
           <w14:ligatures w14:val="none"/>
         </w:rPr>
-        <w:t>iger Spielrhythmus (Tickrate = 100ms)</w:t>
+        <w:t>iger Spielrhythmus (</w:t>
+      </w:r>
+      <w:proofErr w:type="spellStart"/>
+      <w:r>
+        <w:rPr>
+          <w:rFonts w:ascii="Times New Roman" w:eastAsia="Times New Roman" w:hAnsi="Times New Roman" w:cs="Times New Roman"/>
+          <w:kern w:val="0"/>
+          <w:lang w:eastAsia="de-CH"/>
+          <w14:ligatures w14:val="none"/>
+        </w:rPr>
+        <w:t>Tickrate</w:t>
+      </w:r>
+      <w:proofErr w:type="spellEnd"/>
+      <w:r>
+        <w:rPr>
+          <w:rFonts w:ascii="Times New Roman" w:eastAsia="Times New Roman" w:hAnsi="Times New Roman" w:cs="Times New Roman"/>
+          <w:kern w:val="0"/>
+          <w:lang w:eastAsia="de-CH"/>
+          <w14:ligatures w14:val="none"/>
+        </w:rPr>
+        <w:t xml:space="preserve"> = 100ms)</w:t>
       </w:r>
     </w:p>
     <w:p>
@@ -2358,7 +2498,23 @@
           <w:b/>
           <w:bCs/>
         </w:rPr>
-        <w:t>OOP-Ansatz mit der SnakeGame Klasse</w:t>
+        <w:t xml:space="preserve">OOP-Ansatz mit der </w:t>
+      </w:r>
+      <w:proofErr w:type="spellStart"/>
+      <w:r>
+        <w:rPr>
+          <w:b/>
+          <w:bCs/>
+        </w:rPr>
+        <w:t>SnakeGame</w:t>
+      </w:r>
+      <w:proofErr w:type="spellEnd"/>
+      <w:r>
+        <w:rPr>
+          <w:b/>
+          <w:bCs/>
+        </w:rPr>
+        <w:t xml:space="preserve"> Klasse</w:t>
       </w:r>
     </w:p>
     <w:p>
@@ -2408,7 +2564,23 @@
     </w:p>
     <w:p>
       <w:r>
-        <w:t>Bevor ich das Spiel abgeben wollte, ist mir noch aufgefallen, dass das Essen auch auf der Schlange spawnen kann. Dieses Problem musste ich also noch beheben. Dazu habe ich die Methode randomPosition() etwas überarbeitet. Ich habe eine do-while-Schleife eingebaut, die so lange eine neue Position generiert, bis sichergestellt ist, dass das Essen nicht auf einem Teil der Schlange erscheint.</w:t>
+        <w:t xml:space="preserve">Bevor ich das Spiel abgeben wollte, ist mir noch aufgefallen, dass das Essen auch auf der Schlange spawnen kann. Dieses Problem musste ich also noch beheben. Dazu habe ich die Methode </w:t>
+      </w:r>
+      <w:proofErr w:type="spellStart"/>
+      <w:r>
+        <w:t>randomPosition</w:t>
+      </w:r>
+      <w:proofErr w:type="spellEnd"/>
+      <w:r>
+        <w:t>() etwas überarbeitet. Ich habe eine do-</w:t>
+      </w:r>
+      <w:proofErr w:type="spellStart"/>
+      <w:r>
+        <w:t>while</w:t>
+      </w:r>
+      <w:proofErr w:type="spellEnd"/>
+      <w:r>
+        <w:t>-Schleife eingebaut, die so lange eine neue Position generiert, bis sichergestellt ist, dass das Essen nicht auf einem Teil der Schlange erscheint.</w:t>
       </w:r>
     </w:p>
     <w:p>
@@ -2732,7 +2904,15 @@
     </w:p>
     <w:p>
       <w:r>
-        <w:t xml:space="preserve">Ein weiteres Problem tritt auf, wenn eine Spezialfrucht als erste erscheint: Der Timer, der ihren Ablauf steuert, beginnt bereits beim Öffnen des Spiels, obwohl </w:t>
+        <w:t xml:space="preserve">Ein weiteres Problem tritt auf, wenn eine Spezialfrucht als erste erscheint: Der </w:t>
+      </w:r>
+      <w:proofErr w:type="spellStart"/>
+      <w:r>
+        <w:t>Timer</w:t>
+      </w:r>
+      <w:proofErr w:type="spellEnd"/>
+      <w:r>
+        <w:t xml:space="preserve">, der ihren Ablauf steuert, beginnt bereits beim Öffnen des Spiels, obwohl </w:t>
       </w:r>
       <w:r>
         <w:t>das Spiel noch nicht gestartet wurde</w:t>
@@ -2743,13 +2923,52 @@
     </w:p>
     <w:p>
       <w:r>
-        <w:t>Ansonsten funktionieren die anderen Änderungen soweit Einwand frei.</w:t>
+        <w:t xml:space="preserve">Ansonsten funktionieren die anderen Änderungen </w:t>
+      </w:r>
+      <w:proofErr w:type="gramStart"/>
+      <w:r>
+        <w:t>soweit</w:t>
+      </w:r>
+      <w:proofErr w:type="gramEnd"/>
+      <w:r>
+        <w:t xml:space="preserve"> Einwand frei.</w:t>
       </w:r>
     </w:p>
     <w:p/>
-    <w:p/>
-    <w:p/>
-    <w:p/>
+    <w:p>
+      <w:pPr>
+        <w:spacing w:before="100" w:beforeAutospacing="1" w:after="100" w:afterAutospacing="1" w:line="360" w:lineRule="auto"/>
+        <w:outlineLvl w:val="2"/>
+        <w:rPr>
+          <w:rFonts w:ascii="Times New Roman" w:eastAsia="Times New Roman" w:hAnsi="Times New Roman" w:cs="Times New Roman"/>
+          <w:b/>
+          <w:bCs/>
+          <w:kern w:val="0"/>
+          <w:sz w:val="27"/>
+          <w:szCs w:val="27"/>
+          <w:lang w:eastAsia="de-CH"/>
+          <w14:ligatures w14:val="none"/>
+        </w:rPr>
+      </w:pPr>
+      <w:r>
+        <w:rPr>
+          <w:rFonts w:ascii="Times New Roman" w:eastAsia="Times New Roman" w:hAnsi="Times New Roman" w:cs="Times New Roman"/>
+          <w:b/>
+          <w:bCs/>
+          <w:kern w:val="0"/>
+          <w:sz w:val="27"/>
+          <w:szCs w:val="27"/>
+          <w:lang w:eastAsia="de-CH"/>
+          <w14:ligatures w14:val="none"/>
+        </w:rPr>
+        <w:t>8. Videos</w:t>
+      </w:r>
+    </w:p>
+    <w:p>
+      <w:r>
+        <w:t>Bei den Dokumentationsvideos musste ich für die dritte Erweiterung leider zwei separate Videos erstellen, da ich nicht wusste, wie ich sie zusammenfügen kann.</w:t>
+      </w:r>
+    </w:p>
     <w:p/>
     <w:p/>
     <w:p/>

</xml_diff>